<commit_message>
Write only the available phase out fields
</commit_message>
<xml_diff>
--- a/core/api/export/templates/Word Template for data entered into the system during project submission online.docx
+++ b/core/api/export/templates/Word Template for data entered into the system during project submission online.docx
@@ -2912,9 +2912,6 @@
         <w:gridCol w:w="1439"/>
         <w:gridCol w:w="1429"/>
         <w:gridCol w:w="1526"/>
-        <w:gridCol w:w="1306"/>
-        <w:gridCol w:w="1307"/>
-        <w:gridCol w:w="1307"/>
       </w:tblGrid>
       <w:tr>
         <w:trPr/>
@@ -3043,150 +3040,6 @@
                 <w:lang w:val="en-US"/>
               </w:rPr>
               <w:t xml:space="preserve">Replacement Substance</w:t>
-            </w:r>
-            <w:r>
-              <w:rPr>
-                <w:b/>
-                <w:bCs/>
-                <w:u w:val="single"/>
-                <w:lang w:val="en-US"/>
-              </w:rPr>
-            </w:r>
-            <w:r>
-              <w:rPr>
-                <w:b/>
-                <w:bCs/>
-                <w:u w:val="single"/>
-                <w:lang w:val="en-US"/>
-              </w:rPr>
-            </w:r>
-          </w:p>
-        </w:tc>
-        <w:tc>
-          <w:tcPr>
-            <w:tcBorders/>
-            <w:tcW w:w="1306" w:type="dxa"/>
-            <w:textDirection w:val="lrTb"/>
-            <w:noWrap w:val="false"/>
-          </w:tcPr>
-          <w:p>
-            <w:pPr>
-              <w:pBdr/>
-              <w:spacing/>
-              <w:ind/>
-              <w:jc w:val="left"/>
-              <w:rPr>
-                <w:b/>
-                <w:bCs/>
-                <w:u w:val="single"/>
-                <w:lang w:val="en-US"/>
-              </w:rPr>
-            </w:pPr>
-            <w:r>
-              <w:rPr>
-                <w:rFonts w:eastAsia="Calibri"/>
-                <w:b/>
-                <w:bCs/>
-                <w:u w:val="single"/>
-                <w:lang w:val="en-US"/>
-              </w:rPr>
-              <w:t xml:space="preserve">Phase out MT</w:t>
-            </w:r>
-            <w:r>
-              <w:rPr>
-                <w:b/>
-                <w:bCs/>
-                <w:u w:val="single"/>
-                <w:lang w:val="en-US"/>
-              </w:rPr>
-            </w:r>
-            <w:r>
-              <w:rPr>
-                <w:b/>
-                <w:bCs/>
-                <w:u w:val="single"/>
-                <w:lang w:val="en-US"/>
-              </w:rPr>
-            </w:r>
-          </w:p>
-        </w:tc>
-        <w:tc>
-          <w:tcPr>
-            <w:tcBorders/>
-            <w:tcW w:w="1307" w:type="dxa"/>
-            <w:textDirection w:val="lrTb"/>
-            <w:noWrap w:val="false"/>
-          </w:tcPr>
-          <w:p>
-            <w:pPr>
-              <w:pBdr/>
-              <w:spacing/>
-              <w:ind/>
-              <w:jc w:val="left"/>
-              <w:rPr>
-                <w:b/>
-                <w:bCs/>
-                <w:u w:val="single"/>
-                <w:lang w:val="en-US"/>
-              </w:rPr>
-            </w:pPr>
-            <w:r>
-              <w:rPr>
-                <w:rFonts w:eastAsia="Calibri"/>
-                <w:b/>
-                <w:bCs/>
-                <w:u w:val="single"/>
-                <w:lang w:val="en-US"/>
-              </w:rPr>
-              <w:t xml:space="preserve">Phase out CO2</w:t>
-            </w:r>
-            <w:r>
-              <w:rPr>
-                <w:b/>
-                <w:bCs/>
-                <w:u w:val="single"/>
-                <w:lang w:val="en-US"/>
-              </w:rPr>
-            </w:r>
-            <w:r>
-              <w:rPr>
-                <w:b/>
-                <w:bCs/>
-                <w:u w:val="single"/>
-                <w:lang w:val="en-US"/>
-              </w:rPr>
-            </w:r>
-          </w:p>
-        </w:tc>
-        <w:tc>
-          <w:tcPr>
-            <w:tcBorders/>
-            <w:tcW w:w="1307" w:type="dxa"/>
-            <w:textDirection w:val="lrTb"/>
-            <w:noWrap w:val="false"/>
-          </w:tcPr>
-          <w:p>
-            <w:pPr>
-              <w:pBdr/>
-              <w:spacing/>
-              <w:ind/>
-              <w:jc w:val="left"/>
-              <w:rPr>
-                <w:b/>
-                <w:bCs/>
-                <w:u w:val="single"/>
-                <w:lang w:val="en-US"/>
-              </w:rPr>
-            </w:pPr>
-            <w:r>
-              <w:rPr>
-                <w:rFonts w:eastAsia="Calibri"/>
-                <w:b/>
-                <w:bCs/>
-                <w:u w:val="single"/>
-                <w:lang w:val="en-US"/>
-              </w:rPr>
-              <w:t xml:space="preserve">Phase out ODP</w:t>
             </w:r>
             <w:r>
               <w:rPr>

</xml_diff>